<commit_message>
- ADDED: Updated Document
</commit_message>
<xml_diff>
--- a/Assignment_2/Provided/COMP308W25Lab2.docx
+++ b/Assignment_2/Provided/COMP308W25Lab2.docx
@@ -1,6 +1,6 @@
 
 <file path=word/document.xml><?xml version="1.0" encoding="utf-8"?>
-<w:document xmlns:wpc="http://schemas.microsoft.com/office/word/2010/wordprocessingCanvas" xmlns:cx="http://schemas.microsoft.com/office/drawing/2014/chartex" xmlns:cx1="http://schemas.microsoft.com/office/drawing/2015/9/8/chartex" xmlns:cx2="http://schemas.microsoft.com/office/drawing/2015/10/21/chartex" xmlns:cx3="http://schemas.microsoft.com/office/drawing/2016/5/9/chartex" xmlns:cx4="http://schemas.microsoft.com/office/drawing/2016/5/10/chartex" xmlns:cx5="http://schemas.microsoft.com/office/drawing/2016/5/11/chartex" xmlns:cx6="http://schemas.microsoft.com/office/drawing/2016/5/12/chartex" xmlns:cx7="http://schemas.microsoft.com/office/drawing/2016/5/13/chartex" xmlns:cx8="http://schemas.microsoft.com/office/drawing/2016/5/14/chartex" xmlns:mc="http://schemas.openxmlformats.org/markup-compatibility/2006" xmlns:aink="http://schemas.microsoft.com/office/drawing/2016/ink" xmlns:am3d="http://schemas.microsoft.com/office/drawing/2017/model3d" xmlns:o="urn:schemas-microsoft-com:office:office" xmlns:r="http://schemas.openxmlformats.org/officeDocument/2006/relationships" xmlns:m="http://schemas.openxmlformats.org/officeDocument/2006/math" xmlns:v="urn:schemas-microsoft-com:vml" xmlns:wp14="http://schemas.microsoft.com/office/word/2010/wordprocessingDrawing" xmlns:wp="http://schemas.openxmlformats.org/drawingml/2006/wordprocessingDrawing" xmlns:w10="urn:schemas-microsoft-com:office:word" xmlns:w="http://schemas.openxmlformats.org/wordprocessingml/2006/main" xmlns:w14="http://schemas.microsoft.com/office/word/2010/wordml" xmlns:w15="http://schemas.microsoft.com/office/word/2012/wordml" xmlns:w16cex="http://schemas.microsoft.com/office/word/2018/wordml/cex" xmlns:w16cid="http://schemas.microsoft.com/office/word/2016/wordml/cid" xmlns:w16="http://schemas.microsoft.com/office/word/2018/wordml" xmlns:w16sdtdh="http://schemas.microsoft.com/office/word/2020/wordml/sdtdatahash" xmlns:w16se="http://schemas.microsoft.com/office/word/2015/wordml/symex" xmlns:wpg="http://schemas.microsoft.com/office/word/2010/wordprocessingGroup" xmlns:wpi="http://schemas.microsoft.com/office/word/2010/wordprocessingInk" xmlns:wne="http://schemas.microsoft.com/office/word/2006/wordml" xmlns:wps="http://schemas.microsoft.com/office/word/2010/wordprocessingShape" mc:Ignorable="w14 w15 w16se w16cid w16 w16cex w16sdtdh wp14">
+<w:document xmlns:wpc="http://schemas.microsoft.com/office/word/2010/wordprocessingCanvas" xmlns:cx="http://schemas.microsoft.com/office/drawing/2014/chartex" xmlns:cx1="http://schemas.microsoft.com/office/drawing/2015/9/8/chartex" xmlns:cx2="http://schemas.microsoft.com/office/drawing/2015/10/21/chartex" xmlns:cx3="http://schemas.microsoft.com/office/drawing/2016/5/9/chartex" xmlns:cx4="http://schemas.microsoft.com/office/drawing/2016/5/10/chartex" xmlns:cx5="http://schemas.microsoft.com/office/drawing/2016/5/11/chartex" xmlns:cx6="http://schemas.microsoft.com/office/drawing/2016/5/12/chartex" xmlns:cx7="http://schemas.microsoft.com/office/drawing/2016/5/13/chartex" xmlns:cx8="http://schemas.microsoft.com/office/drawing/2016/5/14/chartex" xmlns:mc="http://schemas.openxmlformats.org/markup-compatibility/2006" xmlns:aink="http://schemas.microsoft.com/office/drawing/2016/ink" xmlns:am3d="http://schemas.microsoft.com/office/drawing/2017/model3d" xmlns:o="urn:schemas-microsoft-com:office:office" xmlns:oel="http://schemas.microsoft.com/office/2019/extlst" xmlns:r="http://schemas.openxmlformats.org/officeDocument/2006/relationships" xmlns:m="http://schemas.openxmlformats.org/officeDocument/2006/math" xmlns:v="urn:schemas-microsoft-com:vml" xmlns:wp14="http://schemas.microsoft.com/office/word/2010/wordprocessingDrawing" xmlns:wp="http://schemas.openxmlformats.org/drawingml/2006/wordprocessingDrawing" xmlns:w10="urn:schemas-microsoft-com:office:word" xmlns:w="http://schemas.openxmlformats.org/wordprocessingml/2006/main" xmlns:w14="http://schemas.microsoft.com/office/word/2010/wordml" xmlns:w15="http://schemas.microsoft.com/office/word/2012/wordml" xmlns:w16cex="http://schemas.microsoft.com/office/word/2018/wordml/cex" xmlns:w16cid="http://schemas.microsoft.com/office/word/2016/wordml/cid" xmlns:w16="http://schemas.microsoft.com/office/word/2018/wordml" xmlns:w16du="http://schemas.microsoft.com/office/word/2023/wordml/word16du" xmlns:w16sdtdh="http://schemas.microsoft.com/office/word/2020/wordml/sdtdatahash" xmlns:w16sdtfl="http://schemas.microsoft.com/office/word/2024/wordml/sdtformatlock" xmlns:w16se="http://schemas.microsoft.com/office/word/2015/wordml/symex" xmlns:wpg="http://schemas.microsoft.com/office/word/2010/wordprocessingGroup" xmlns:wpi="http://schemas.microsoft.com/office/word/2010/wordprocessingInk" xmlns:wne="http://schemas.microsoft.com/office/word/2006/wordml" xmlns:wps="http://schemas.microsoft.com/office/word/2010/wordprocessingShape" mc:Ignorable="w14 w15 w16se w16cid w16 w16cex w16sdtdh w16sdtfl w16du wp14">
   <w:body>
     <w:p>
       <w:pPr>
@@ -846,21 +846,12 @@
         </w:rPr>
         <w:t xml:space="preserve"> API to expose CRUD functionalities for managing teams and projects. Implement a React </w:t>
       </w:r>
-      <w:proofErr w:type="spellStart"/>
-      <w:r>
-        <w:rPr>
-          <w:sz w:val="24"/>
-          <w:szCs w:val="24"/>
-        </w:rPr>
-        <w:t>Vite</w:t>
-      </w:r>
-      <w:proofErr w:type="spellEnd"/>
-      <w:r>
-        <w:rPr>
-          <w:sz w:val="24"/>
-          <w:szCs w:val="24"/>
-        </w:rPr>
-        <w:t xml:space="preserve"> </w:t>
+      <w:r>
+        <w:rPr>
+          <w:sz w:val="24"/>
+          <w:szCs w:val="24"/>
+        </w:rPr>
+        <w:t xml:space="preserve">Vite </w:t>
       </w:r>
       <w:r>
         <w:rPr>
@@ -970,11 +961,19 @@
       <w:r>
         <w:t xml:space="preserve">Create a </w:t>
       </w:r>
+      <w:proofErr w:type="gramStart"/>
       <w:r>
         <w:rPr>
           <w:rStyle w:val="Strong"/>
         </w:rPr>
-        <w:t>User model</w:t>
+        <w:t>User</w:t>
+      </w:r>
+      <w:proofErr w:type="gramEnd"/>
+      <w:r>
+        <w:rPr>
+          <w:rStyle w:val="Strong"/>
+        </w:rPr>
+        <w:t xml:space="preserve"> model</w:t>
       </w:r>
       <w:r>
         <w:t xml:space="preserve"> with the following fields:</w:t>
@@ -1327,19 +1326,11 @@
         </w:rPr>
         <w:t xml:space="preserve">React </w:t>
       </w:r>
-      <w:proofErr w:type="spellStart"/>
       <w:r>
         <w:rPr>
           <w:rStyle w:val="Strong"/>
         </w:rPr>
-        <w:t>Vite</w:t>
-      </w:r>
-      <w:proofErr w:type="spellEnd"/>
-      <w:r>
-        <w:rPr>
-          <w:rStyle w:val="Strong"/>
-        </w:rPr>
-        <w:t xml:space="preserve"> </w:t>
+        <w:t xml:space="preserve">Vite </w:t>
       </w:r>
       <w:r>
         <w:rPr>
@@ -1371,7 +1362,15 @@
         <w:spacing w:before="0" w:beforeAutospacing="0" w:after="0" w:afterAutospacing="0"/>
       </w:pPr>
       <w:r>
-        <w:t>Provide a login functionality for users.</w:t>
+        <w:t xml:space="preserve">Provide </w:t>
+      </w:r>
+      <w:proofErr w:type="gramStart"/>
+      <w:r>
+        <w:t>a login</w:t>
+      </w:r>
+      <w:proofErr w:type="gramEnd"/>
+      <w:r>
+        <w:t xml:space="preserve"> functionality for users.</w:t>
       </w:r>
     </w:p>
     <w:p>
@@ -1518,8 +1517,13 @@
         </w:numPr>
         <w:spacing w:before="0" w:beforeAutospacing="0" w:after="0" w:afterAutospacing="0"/>
       </w:pPr>
-      <w:r>
-        <w:t>List all members in a team</w:t>
+      <w:proofErr w:type="gramStart"/>
+      <w:r>
+        <w:t>List</w:t>
+      </w:r>
+      <w:proofErr w:type="gramEnd"/>
+      <w:r>
+        <w:t xml:space="preserve"> all members in a team</w:t>
       </w:r>
     </w:p>
     <w:p>
@@ -1587,7 +1591,15 @@
         <w:spacing w:before="0" w:beforeAutospacing="0" w:after="0" w:afterAutospacing="0"/>
       </w:pPr>
       <w:r>
-        <w:t>Design a nice and friendly UI.</w:t>
+        <w:t xml:space="preserve">Design a </w:t>
+      </w:r>
+      <w:proofErr w:type="gramStart"/>
+      <w:r>
+        <w:t>nice and</w:t>
+      </w:r>
+      <w:proofErr w:type="gramEnd"/>
+      <w:r>
+        <w:t xml:space="preserve"> friendly UI.</w:t>
       </w:r>
     </w:p>
     <w:p>
@@ -2166,6 +2178,7 @@
               <w:t xml:space="preserve">Data References: Use of </w:t>
             </w:r>
             <w:proofErr w:type="spellStart"/>
+            <w:proofErr w:type="gramStart"/>
             <w:r>
               <w:rPr>
                 <w:sz w:val="24"/>
@@ -2174,6 +2187,7 @@
               <w:t>Schema.Types.ObjectId</w:t>
             </w:r>
             <w:proofErr w:type="spellEnd"/>
+            <w:proofErr w:type="gramEnd"/>
             <w:r>
               <w:rPr>
                 <w:sz w:val="24"/>
@@ -3180,7 +3194,21 @@
         <w:rPr>
           <w:rStyle w:val="Strong"/>
         </w:rPr>
-        <w:t>gaming tournaments and players system</w:t>
+        <w:t xml:space="preserve">gaming </w:t>
+      </w:r>
+      <w:proofErr w:type="gramStart"/>
+      <w:r>
+        <w:rPr>
+          <w:rStyle w:val="Strong"/>
+        </w:rPr>
+        <w:t>tournaments</w:t>
+      </w:r>
+      <w:proofErr w:type="gramEnd"/>
+      <w:r>
+        <w:rPr>
+          <w:rStyle w:val="Strong"/>
+        </w:rPr>
+        <w:t xml:space="preserve"> and players system</w:t>
       </w:r>
       <w:r>
         <w:t xml:space="preserve"> using the MERN stack with </w:t>
@@ -3243,10 +3271,14 @@
       <w:pPr>
         <w:pStyle w:val="NormalWeb"/>
         <w:spacing w:before="0" w:beforeAutospacing="0" w:after="0" w:afterAutospacing="0"/>
+        <w:rPr>
+          <w:highlight w:val="yellow"/>
+        </w:rPr>
       </w:pPr>
       <w:r>
         <w:rPr>
           <w:rStyle w:val="Strong"/>
+          <w:highlight w:val="yellow"/>
         </w:rPr>
         <w:t xml:space="preserve">Express </w:t>
       </w:r>
@@ -3254,6 +3286,7 @@
       <w:r>
         <w:rPr>
           <w:rStyle w:val="Strong"/>
+          <w:highlight w:val="yellow"/>
         </w:rPr>
         <w:t>GraphQL</w:t>
       </w:r>
@@ -3261,6 +3294,7 @@
       <w:r>
         <w:rPr>
           <w:rStyle w:val="Strong"/>
+          <w:highlight w:val="yellow"/>
         </w:rPr>
         <w:t xml:space="preserve"> API:</w:t>
       </w:r>
@@ -3273,16 +3307,28 @@
           <w:numId w:val="20"/>
         </w:numPr>
         <w:spacing w:before="0" w:beforeAutospacing="0" w:after="0" w:afterAutospacing="0"/>
-      </w:pPr>
-      <w:r>
+        <w:rPr>
+          <w:highlight w:val="yellow"/>
+        </w:rPr>
+      </w:pPr>
+      <w:r>
+        <w:rPr>
+          <w:highlight w:val="yellow"/>
+        </w:rPr>
         <w:t xml:space="preserve">Develop an Express </w:t>
       </w:r>
       <w:proofErr w:type="spellStart"/>
       <w:r>
+        <w:rPr>
+          <w:highlight w:val="yellow"/>
+        </w:rPr>
         <w:t>GraphQL</w:t>
       </w:r>
       <w:proofErr w:type="spellEnd"/>
       <w:r>
+        <w:rPr>
+          <w:highlight w:val="yellow"/>
+        </w:rPr>
         <w:t xml:space="preserve"> API that supports CRUD operations for managing users, gaming tournaments, and players.</w:t>
       </w:r>
     </w:p>
@@ -3294,17 +3340,36 @@
           <w:numId w:val="20"/>
         </w:numPr>
         <w:spacing w:before="0" w:beforeAutospacing="0" w:after="0" w:afterAutospacing="0"/>
-      </w:pPr>
-      <w:r>
+        <w:rPr>
+          <w:highlight w:val="yellow"/>
+        </w:rPr>
+      </w:pPr>
+      <w:r>
+        <w:rPr>
+          <w:highlight w:val="yellow"/>
+        </w:rPr>
         <w:t xml:space="preserve">Create a </w:t>
       </w:r>
+      <w:proofErr w:type="gramStart"/>
       <w:r>
         <w:rPr>
           <w:rStyle w:val="Strong"/>
-        </w:rPr>
-        <w:t>User model</w:t>
-      </w:r>
-      <w:r>
+          <w:highlight w:val="yellow"/>
+        </w:rPr>
+        <w:t>User</w:t>
+      </w:r>
+      <w:proofErr w:type="gramEnd"/>
+      <w:r>
+        <w:rPr>
+          <w:rStyle w:val="Strong"/>
+          <w:highlight w:val="yellow"/>
+        </w:rPr>
+        <w:t xml:space="preserve"> model</w:t>
+      </w:r>
+      <w:r>
+        <w:rPr>
+          <w:highlight w:val="yellow"/>
+        </w:rPr>
         <w:t xml:space="preserve"> with the following fields:</w:t>
       </w:r>
     </w:p>
@@ -3316,8 +3381,14 @@
           <w:numId w:val="20"/>
         </w:numPr>
         <w:spacing w:before="0" w:beforeAutospacing="0" w:after="0" w:afterAutospacing="0"/>
-      </w:pPr>
-      <w:r>
+        <w:rPr>
+          <w:highlight w:val="yellow"/>
+        </w:rPr>
+      </w:pPr>
+      <w:r>
+        <w:rPr>
+          <w:highlight w:val="yellow"/>
+        </w:rPr>
         <w:t>Username</w:t>
       </w:r>
     </w:p>
@@ -3329,8 +3400,14 @@
           <w:numId w:val="20"/>
         </w:numPr>
         <w:spacing w:before="0" w:beforeAutospacing="0" w:after="0" w:afterAutospacing="0"/>
-      </w:pPr>
-      <w:r>
+        <w:rPr>
+          <w:highlight w:val="yellow"/>
+        </w:rPr>
+      </w:pPr>
+      <w:r>
+        <w:rPr>
+          <w:highlight w:val="yellow"/>
+        </w:rPr>
         <w:t>Email</w:t>
       </w:r>
     </w:p>
@@ -3342,8 +3419,14 @@
           <w:numId w:val="20"/>
         </w:numPr>
         <w:spacing w:before="0" w:beforeAutospacing="0" w:after="0" w:afterAutospacing="0"/>
-      </w:pPr>
-      <w:r>
+        <w:rPr>
+          <w:highlight w:val="yellow"/>
+        </w:rPr>
+      </w:pPr>
+      <w:r>
+        <w:rPr>
+          <w:highlight w:val="yellow"/>
+        </w:rPr>
         <w:t>Password (hashed)</w:t>
       </w:r>
     </w:p>
@@ -3355,8 +3438,14 @@
           <w:numId w:val="20"/>
         </w:numPr>
         <w:spacing w:before="0" w:beforeAutospacing="0" w:after="0" w:afterAutospacing="0"/>
-      </w:pPr>
-      <w:r>
+        <w:rPr>
+          <w:highlight w:val="yellow"/>
+        </w:rPr>
+      </w:pPr>
+      <w:r>
+        <w:rPr>
+          <w:highlight w:val="yellow"/>
+        </w:rPr>
         <w:t>Role (Admin, Player)</w:t>
       </w:r>
     </w:p>
@@ -3368,17 +3457,27 @@
           <w:numId w:val="20"/>
         </w:numPr>
         <w:spacing w:before="0" w:beforeAutospacing="0" w:after="0" w:afterAutospacing="0"/>
-      </w:pPr>
-      <w:r>
+        <w:rPr>
+          <w:highlight w:val="yellow"/>
+        </w:rPr>
+      </w:pPr>
+      <w:r>
+        <w:rPr>
+          <w:highlight w:val="yellow"/>
+        </w:rPr>
         <w:t xml:space="preserve">Create a </w:t>
       </w:r>
       <w:r>
         <w:rPr>
           <w:rStyle w:val="Strong"/>
+          <w:highlight w:val="yellow"/>
         </w:rPr>
         <w:t>Player model</w:t>
       </w:r>
       <w:r>
+        <w:rPr>
+          <w:highlight w:val="yellow"/>
+        </w:rPr>
         <w:t xml:space="preserve"> with the following fields:</w:t>
       </w:r>
     </w:p>
@@ -3390,16 +3489,28 @@
           <w:numId w:val="20"/>
         </w:numPr>
         <w:spacing w:before="0" w:beforeAutospacing="0" w:after="0" w:afterAutospacing="0"/>
-      </w:pPr>
-      <w:r>
+        <w:rPr>
+          <w:highlight w:val="yellow"/>
+        </w:rPr>
+      </w:pPr>
+      <w:r>
+        <w:rPr>
+          <w:highlight w:val="yellow"/>
+        </w:rPr>
         <w:t>User (</w:t>
       </w:r>
       <w:proofErr w:type="spellStart"/>
       <w:r>
+        <w:rPr>
+          <w:highlight w:val="yellow"/>
+        </w:rPr>
         <w:t>ObjectId</w:t>
       </w:r>
       <w:proofErr w:type="spellEnd"/>
       <w:r>
+        <w:rPr>
+          <w:highlight w:val="yellow"/>
+        </w:rPr>
         <w:t xml:space="preserve"> reference to User model)</w:t>
       </w:r>
     </w:p>
@@ -3411,8 +3522,14 @@
           <w:numId w:val="20"/>
         </w:numPr>
         <w:spacing w:before="0" w:beforeAutospacing="0" w:after="0" w:afterAutospacing="0"/>
-      </w:pPr>
-      <w:r>
+        <w:rPr>
+          <w:highlight w:val="yellow"/>
+        </w:rPr>
+      </w:pPr>
+      <w:r>
+        <w:rPr>
+          <w:highlight w:val="yellow"/>
+        </w:rPr>
         <w:t>Ranking (number)</w:t>
       </w:r>
     </w:p>
@@ -3424,16 +3541,28 @@
           <w:numId w:val="20"/>
         </w:numPr>
         <w:spacing w:before="0" w:beforeAutospacing="0" w:after="0" w:afterAutospacing="0"/>
-      </w:pPr>
-      <w:r>
+        <w:rPr>
+          <w:highlight w:val="yellow"/>
+        </w:rPr>
+      </w:pPr>
+      <w:r>
+        <w:rPr>
+          <w:highlight w:val="yellow"/>
+        </w:rPr>
         <w:t xml:space="preserve">Tournaments (Array of </w:t>
       </w:r>
       <w:proofErr w:type="spellStart"/>
       <w:r>
+        <w:rPr>
+          <w:highlight w:val="yellow"/>
+        </w:rPr>
         <w:t>ObjectId</w:t>
       </w:r>
       <w:proofErr w:type="spellEnd"/>
       <w:r>
+        <w:rPr>
+          <w:highlight w:val="yellow"/>
+        </w:rPr>
         <w:t xml:space="preserve"> references to Tournament model)</w:t>
       </w:r>
     </w:p>
@@ -3445,17 +3574,27 @@
           <w:numId w:val="20"/>
         </w:numPr>
         <w:spacing w:before="0" w:beforeAutospacing="0" w:after="0" w:afterAutospacing="0"/>
-      </w:pPr>
-      <w:r>
+        <w:rPr>
+          <w:highlight w:val="yellow"/>
+        </w:rPr>
+      </w:pPr>
+      <w:r>
+        <w:rPr>
+          <w:highlight w:val="yellow"/>
+        </w:rPr>
         <w:t xml:space="preserve">Create a </w:t>
       </w:r>
       <w:r>
         <w:rPr>
           <w:rStyle w:val="Strong"/>
+          <w:highlight w:val="yellow"/>
         </w:rPr>
         <w:t>Tournament model</w:t>
       </w:r>
       <w:r>
+        <w:rPr>
+          <w:highlight w:val="yellow"/>
+        </w:rPr>
         <w:t xml:space="preserve"> with the following fields:</w:t>
       </w:r>
     </w:p>
@@ -3467,8 +3606,14 @@
           <w:numId w:val="20"/>
         </w:numPr>
         <w:spacing w:before="0" w:beforeAutospacing="0" w:after="0" w:afterAutospacing="0"/>
-      </w:pPr>
-      <w:r>
+        <w:rPr>
+          <w:highlight w:val="yellow"/>
+        </w:rPr>
+      </w:pPr>
+      <w:r>
+        <w:rPr>
+          <w:highlight w:val="yellow"/>
+        </w:rPr>
         <w:t>Name (string)</w:t>
       </w:r>
     </w:p>
@@ -3480,8 +3625,14 @@
           <w:numId w:val="20"/>
         </w:numPr>
         <w:spacing w:before="0" w:beforeAutospacing="0" w:after="0" w:afterAutospacing="0"/>
-      </w:pPr>
-      <w:r>
+        <w:rPr>
+          <w:highlight w:val="yellow"/>
+        </w:rPr>
+      </w:pPr>
+      <w:r>
+        <w:rPr>
+          <w:highlight w:val="yellow"/>
+        </w:rPr>
         <w:t>Game (string)</w:t>
       </w:r>
     </w:p>
@@ -3493,8 +3644,14 @@
           <w:numId w:val="20"/>
         </w:numPr>
         <w:spacing w:before="0" w:beforeAutospacing="0" w:after="0" w:afterAutospacing="0"/>
-      </w:pPr>
-      <w:r>
+        <w:rPr>
+          <w:highlight w:val="yellow"/>
+        </w:rPr>
+      </w:pPr>
+      <w:r>
+        <w:rPr>
+          <w:highlight w:val="yellow"/>
+        </w:rPr>
         <w:t>Date (date)</w:t>
       </w:r>
     </w:p>
@@ -3506,17 +3663,28 @@
           <w:numId w:val="20"/>
         </w:numPr>
         <w:spacing w:before="0" w:beforeAutospacing="0" w:after="0" w:afterAutospacing="0"/>
-      </w:pPr>
-      <w:r>
-        <w:lastRenderedPageBreak/>
+        <w:rPr>
+          <w:highlight w:val="yellow"/>
+        </w:rPr>
+      </w:pPr>
+      <w:r>
+        <w:rPr>
+          <w:highlight w:val="yellow"/>
+        </w:rPr>
         <w:t xml:space="preserve">Players (Array of </w:t>
       </w:r>
       <w:proofErr w:type="spellStart"/>
       <w:r>
+        <w:rPr>
+          <w:highlight w:val="yellow"/>
+        </w:rPr>
         <w:t>ObjectId</w:t>
       </w:r>
       <w:proofErr w:type="spellEnd"/>
       <w:r>
+        <w:rPr>
+          <w:highlight w:val="yellow"/>
+        </w:rPr>
         <w:t xml:space="preserve"> references to Player model)</w:t>
       </w:r>
     </w:p>
@@ -3528,8 +3696,14 @@
           <w:numId w:val="20"/>
         </w:numPr>
         <w:spacing w:before="0" w:beforeAutospacing="0" w:after="0" w:afterAutospacing="0"/>
-      </w:pPr>
-      <w:r>
+        <w:rPr>
+          <w:highlight w:val="yellow"/>
+        </w:rPr>
+      </w:pPr>
+      <w:r>
+        <w:rPr>
+          <w:highlight w:val="yellow"/>
+        </w:rPr>
         <w:t>Status (Upcoming, Ongoing, Completed)</w:t>
       </w:r>
     </w:p>
@@ -3542,15 +3716,38 @@
         </w:numPr>
         <w:spacing w:before="0" w:beforeAutospacing="0" w:after="0" w:afterAutospacing="0"/>
       </w:pPr>
-      <w:r>
-        <w:t xml:space="preserve">Implement authentication and authorization using JWT and </w:t>
-      </w:r>
       <w:proofErr w:type="spellStart"/>
       <w:r>
+        <w:rPr>
+          <w:highlight w:val="yellow"/>
+        </w:rPr>
+        <w:t>v</w:t>
+      </w:r>
+      <w:r>
+        <w:rPr>
+          <w:highlight w:val="yellow"/>
+        </w:rPr>
+        <w:t>Implement</w:t>
+      </w:r>
+      <w:proofErr w:type="spellEnd"/>
+      <w:r>
+        <w:rPr>
+          <w:highlight w:val="yellow"/>
+        </w:rPr>
+        <w:t xml:space="preserve"> authentication and authorization using JWT and </w:t>
+      </w:r>
+      <w:proofErr w:type="spellStart"/>
+      <w:r>
+        <w:rPr>
+          <w:highlight w:val="yellow"/>
+        </w:rPr>
         <w:t>HTTPOnly</w:t>
       </w:r>
       <w:proofErr w:type="spellEnd"/>
       <w:r>
+        <w:rPr>
+          <w:highlight w:val="yellow"/>
+        </w:rPr>
         <w:t xml:space="preserve"> cookies.</w:t>
       </w:r>
     </w:p>
@@ -3562,16 +3759,28 @@
           <w:numId w:val="20"/>
         </w:numPr>
         <w:spacing w:before="0" w:beforeAutospacing="0" w:after="0" w:afterAutospacing="0"/>
-      </w:pPr>
-      <w:r>
+        <w:rPr>
+          <w:highlight w:val="yellow"/>
+        </w:rPr>
+      </w:pPr>
+      <w:r>
+        <w:rPr>
+          <w:highlight w:val="yellow"/>
+        </w:rPr>
         <w:t xml:space="preserve">Use </w:t>
       </w:r>
       <w:proofErr w:type="spellStart"/>
       <w:r>
+        <w:rPr>
+          <w:highlight w:val="yellow"/>
+        </w:rPr>
         <w:t>GraphQL</w:t>
       </w:r>
       <w:proofErr w:type="spellEnd"/>
       <w:r>
+        <w:rPr>
+          <w:highlight w:val="yellow"/>
+        </w:rPr>
         <w:t xml:space="preserve"> queries and mutations to fetch and modify data.</w:t>
       </w:r>
     </w:p>
@@ -3609,15 +3818,7 @@
         <w:t xml:space="preserve">Design a user-friendly </w:t>
       </w:r>
       <w:r>
-        <w:t xml:space="preserve">React </w:t>
-      </w:r>
-      <w:proofErr w:type="spellStart"/>
-      <w:r>
-        <w:t>Vite</w:t>
-      </w:r>
-      <w:proofErr w:type="spellEnd"/>
-      <w:r>
-        <w:t xml:space="preserve"> </w:t>
+        <w:t xml:space="preserve">React Vite </w:t>
       </w:r>
       <w:r>
         <w:t>UI using functional components, composition, and React Hooks.</w:t>
@@ -3631,17 +3832,27 @@
           <w:numId w:val="21"/>
         </w:numPr>
         <w:spacing w:before="0" w:beforeAutospacing="0" w:after="0" w:afterAutospacing="0"/>
-      </w:pPr>
-      <w:r>
+        <w:rPr>
+          <w:highlight w:val="yellow"/>
+        </w:rPr>
+      </w:pPr>
+      <w:r>
+        <w:rPr>
+          <w:highlight w:val="yellow"/>
+        </w:rPr>
         <w:t xml:space="preserve">Implement the following features for </w:t>
       </w:r>
       <w:r>
         <w:rPr>
           <w:rStyle w:val="Strong"/>
+          <w:highlight w:val="yellow"/>
         </w:rPr>
         <w:t>players</w:t>
       </w:r>
       <w:r>
+        <w:rPr>
+          <w:highlight w:val="yellow"/>
+        </w:rPr>
         <w:t>:</w:t>
       </w:r>
     </w:p>
@@ -3653,8 +3864,14 @@
           <w:numId w:val="21"/>
         </w:numPr>
         <w:spacing w:before="0" w:beforeAutospacing="0" w:after="0" w:afterAutospacing="0"/>
-      </w:pPr>
-      <w:r>
+        <w:rPr>
+          <w:highlight w:val="yellow"/>
+        </w:rPr>
+      </w:pPr>
+      <w:r>
+        <w:rPr>
+          <w:highlight w:val="yellow"/>
+        </w:rPr>
         <w:t>Register/Login</w:t>
       </w:r>
     </w:p>
@@ -3666,8 +3883,14 @@
           <w:numId w:val="21"/>
         </w:numPr>
         <w:spacing w:before="0" w:beforeAutospacing="0" w:after="0" w:afterAutospacing="0"/>
-      </w:pPr>
-      <w:r>
+        <w:rPr>
+          <w:highlight w:val="yellow"/>
+        </w:rPr>
+      </w:pPr>
+      <w:r>
+        <w:rPr>
+          <w:highlight w:val="yellow"/>
+        </w:rPr>
         <w:t>View upcoming tournaments</w:t>
       </w:r>
     </w:p>
@@ -3679,8 +3902,14 @@
           <w:numId w:val="21"/>
         </w:numPr>
         <w:spacing w:before="0" w:beforeAutospacing="0" w:after="0" w:afterAutospacing="0"/>
-      </w:pPr>
-      <w:r>
+        <w:rPr>
+          <w:highlight w:val="yellow"/>
+        </w:rPr>
+      </w:pPr>
+      <w:r>
+        <w:rPr>
+          <w:highlight w:val="yellow"/>
+        </w:rPr>
         <w:t>Join a tournament</w:t>
       </w:r>
     </w:p>
@@ -3692,8 +3921,14 @@
           <w:numId w:val="21"/>
         </w:numPr>
         <w:spacing w:before="0" w:beforeAutospacing="0" w:after="0" w:afterAutospacing="0"/>
-      </w:pPr>
-      <w:r>
+        <w:rPr>
+          <w:highlight w:val="yellow"/>
+        </w:rPr>
+      </w:pPr>
+      <w:r>
+        <w:rPr>
+          <w:highlight w:val="yellow"/>
+        </w:rPr>
         <w:t>View their tournament history</w:t>
       </w:r>
     </w:p>
@@ -3727,8 +3962,14 @@
           <w:numId w:val="21"/>
         </w:numPr>
         <w:spacing w:before="0" w:beforeAutospacing="0" w:after="0" w:afterAutospacing="0"/>
-      </w:pPr>
-      <w:r>
+        <w:rPr>
+          <w:highlight w:val="yellow"/>
+        </w:rPr>
+      </w:pPr>
+      <w:r>
+        <w:rPr>
+          <w:highlight w:val="yellow"/>
+        </w:rPr>
         <w:t>Create users</w:t>
       </w:r>
     </w:p>
@@ -3740,8 +3981,14 @@
           <w:numId w:val="21"/>
         </w:numPr>
         <w:spacing w:before="0" w:beforeAutospacing="0" w:after="0" w:afterAutospacing="0"/>
-      </w:pPr>
-      <w:r>
+        <w:rPr>
+          <w:highlight w:val="yellow"/>
+        </w:rPr>
+      </w:pPr>
+      <w:r>
+        <w:rPr>
+          <w:highlight w:val="yellow"/>
+        </w:rPr>
         <w:t>Create tournaments</w:t>
       </w:r>
     </w:p>
@@ -3753,8 +4000,14 @@
           <w:numId w:val="21"/>
         </w:numPr>
         <w:spacing w:before="0" w:beforeAutospacing="0" w:after="0" w:afterAutospacing="0"/>
-      </w:pPr>
-      <w:r>
+        <w:rPr>
+          <w:highlight w:val="yellow"/>
+        </w:rPr>
+      </w:pPr>
+      <w:r>
+        <w:rPr>
+          <w:highlight w:val="yellow"/>
+        </w:rPr>
         <w:t>Assign players to tournaments</w:t>
       </w:r>
     </w:p>
@@ -3766,9 +4019,23 @@
           <w:numId w:val="21"/>
         </w:numPr>
         <w:spacing w:before="0" w:beforeAutospacing="0" w:after="0" w:afterAutospacing="0"/>
-      </w:pPr>
-      <w:r>
-        <w:t>List all tournaments and players</w:t>
+        <w:rPr>
+          <w:highlight w:val="yellow"/>
+        </w:rPr>
+      </w:pPr>
+      <w:proofErr w:type="gramStart"/>
+      <w:r>
+        <w:rPr>
+          <w:highlight w:val="yellow"/>
+        </w:rPr>
+        <w:t>List</w:t>
+      </w:r>
+      <w:proofErr w:type="gramEnd"/>
+      <w:r>
+        <w:rPr>
+          <w:highlight w:val="yellow"/>
+        </w:rPr>
+        <w:t xml:space="preserve"> all tournaments and players</w:t>
       </w:r>
     </w:p>
     <w:p>
@@ -3779,16 +4046,28 @@
           <w:numId w:val="21"/>
         </w:numPr>
         <w:spacing w:before="0" w:beforeAutospacing="0" w:after="0" w:afterAutospacing="0"/>
-      </w:pPr>
-      <w:r>
+        <w:rPr>
+          <w:highlight w:val="yellow"/>
+        </w:rPr>
+      </w:pPr>
+      <w:r>
+        <w:rPr>
+          <w:highlight w:val="yellow"/>
+        </w:rPr>
         <w:t xml:space="preserve">Use Apollo Client for managing </w:t>
       </w:r>
       <w:proofErr w:type="spellStart"/>
       <w:r>
+        <w:rPr>
+          <w:highlight w:val="yellow"/>
+        </w:rPr>
         <w:t>GraphQL</w:t>
       </w:r>
       <w:proofErr w:type="spellEnd"/>
       <w:r>
+        <w:rPr>
+          <w:highlight w:val="yellow"/>
+        </w:rPr>
         <w:t xml:space="preserve"> data fetching.</w:t>
       </w:r>
     </w:p>
@@ -3836,7 +4115,15 @@
         <w:spacing w:before="0" w:beforeAutospacing="0" w:after="0" w:afterAutospacing="0"/>
       </w:pPr>
       <w:r>
-        <w:t>Design a nice and friendly UI.</w:t>
+        <w:t xml:space="preserve">Design a </w:t>
+      </w:r>
+      <w:proofErr w:type="gramStart"/>
+      <w:r>
+        <w:t>nice and</w:t>
+      </w:r>
+      <w:proofErr w:type="gramEnd"/>
+      <w:r>
+        <w:t xml:space="preserve"> friendly UI.</w:t>
       </w:r>
     </w:p>
     <w:p>
@@ -4400,6 +4687,7 @@
               <w:t xml:space="preserve">Data References: Use of </w:t>
             </w:r>
             <w:proofErr w:type="spellStart"/>
+            <w:proofErr w:type="gramStart"/>
             <w:r>
               <w:rPr>
                 <w:sz w:val="24"/>
@@ -4408,6 +4696,7 @@
               <w:t>Schema.Types.ObjectId</w:t>
             </w:r>
             <w:proofErr w:type="spellEnd"/>
+            <w:proofErr w:type="gramEnd"/>
             <w:r>
               <w:rPr>
                 <w:sz w:val="24"/>
@@ -5857,7 +6146,7 @@
 </file>
 
 <file path=word/endnotes.xml><?xml version="1.0" encoding="utf-8"?>
-<w:endnotes xmlns:wpc="http://schemas.microsoft.com/office/word/2010/wordprocessingCanvas" xmlns:cx="http://schemas.microsoft.com/office/drawing/2014/chartex" xmlns:cx1="http://schemas.microsoft.com/office/drawing/2015/9/8/chartex" xmlns:cx2="http://schemas.microsoft.com/office/drawing/2015/10/21/chartex" xmlns:cx3="http://schemas.microsoft.com/office/drawing/2016/5/9/chartex" xmlns:cx4="http://schemas.microsoft.com/office/drawing/2016/5/10/chartex" xmlns:cx5="http://schemas.microsoft.com/office/drawing/2016/5/11/chartex" xmlns:cx6="http://schemas.microsoft.com/office/drawing/2016/5/12/chartex" xmlns:cx7="http://schemas.microsoft.com/office/drawing/2016/5/13/chartex" xmlns:cx8="http://schemas.microsoft.com/office/drawing/2016/5/14/chartex" xmlns:mc="http://schemas.openxmlformats.org/markup-compatibility/2006" xmlns:aink="http://schemas.microsoft.com/office/drawing/2016/ink" xmlns:am3d="http://schemas.microsoft.com/office/drawing/2017/model3d" xmlns:o="urn:schemas-microsoft-com:office:office" xmlns:r="http://schemas.openxmlformats.org/officeDocument/2006/relationships" xmlns:m="http://schemas.openxmlformats.org/officeDocument/2006/math" xmlns:v="urn:schemas-microsoft-com:vml" xmlns:wp14="http://schemas.microsoft.com/office/word/2010/wordprocessingDrawing" xmlns:wp="http://schemas.openxmlformats.org/drawingml/2006/wordprocessingDrawing" xmlns:w10="urn:schemas-microsoft-com:office:word" xmlns:w="http://schemas.openxmlformats.org/wordprocessingml/2006/main" xmlns:w14="http://schemas.microsoft.com/office/word/2010/wordml" xmlns:w15="http://schemas.microsoft.com/office/word/2012/wordml" xmlns:w16cex="http://schemas.microsoft.com/office/word/2018/wordml/cex" xmlns:w16cid="http://schemas.microsoft.com/office/word/2016/wordml/cid" xmlns:w16="http://schemas.microsoft.com/office/word/2018/wordml" xmlns:w16sdtdh="http://schemas.microsoft.com/office/word/2020/wordml/sdtdatahash" xmlns:w16se="http://schemas.microsoft.com/office/word/2015/wordml/symex" xmlns:wpg="http://schemas.microsoft.com/office/word/2010/wordprocessingGroup" xmlns:wpi="http://schemas.microsoft.com/office/word/2010/wordprocessingInk" xmlns:wne="http://schemas.microsoft.com/office/word/2006/wordml" xmlns:wps="http://schemas.microsoft.com/office/word/2010/wordprocessingShape" mc:Ignorable="w14 w15 w16se w16cid w16 w16cex w16sdtdh wp14">
+<w:endnotes xmlns:wpc="http://schemas.microsoft.com/office/word/2010/wordprocessingCanvas" xmlns:cx="http://schemas.microsoft.com/office/drawing/2014/chartex" xmlns:cx1="http://schemas.microsoft.com/office/drawing/2015/9/8/chartex" xmlns:cx2="http://schemas.microsoft.com/office/drawing/2015/10/21/chartex" xmlns:cx3="http://schemas.microsoft.com/office/drawing/2016/5/9/chartex" xmlns:cx4="http://schemas.microsoft.com/office/drawing/2016/5/10/chartex" xmlns:cx5="http://schemas.microsoft.com/office/drawing/2016/5/11/chartex" xmlns:cx6="http://schemas.microsoft.com/office/drawing/2016/5/12/chartex" xmlns:cx7="http://schemas.microsoft.com/office/drawing/2016/5/13/chartex" xmlns:cx8="http://schemas.microsoft.com/office/drawing/2016/5/14/chartex" xmlns:mc="http://schemas.openxmlformats.org/markup-compatibility/2006" xmlns:aink="http://schemas.microsoft.com/office/drawing/2016/ink" xmlns:am3d="http://schemas.microsoft.com/office/drawing/2017/model3d" xmlns:o="urn:schemas-microsoft-com:office:office" xmlns:oel="http://schemas.microsoft.com/office/2019/extlst" xmlns:r="http://schemas.openxmlformats.org/officeDocument/2006/relationships" xmlns:m="http://schemas.openxmlformats.org/officeDocument/2006/math" xmlns:v="urn:schemas-microsoft-com:vml" xmlns:wp14="http://schemas.microsoft.com/office/word/2010/wordprocessingDrawing" xmlns:wp="http://schemas.openxmlformats.org/drawingml/2006/wordprocessingDrawing" xmlns:w10="urn:schemas-microsoft-com:office:word" xmlns:w="http://schemas.openxmlformats.org/wordprocessingml/2006/main" xmlns:w14="http://schemas.microsoft.com/office/word/2010/wordml" xmlns:w15="http://schemas.microsoft.com/office/word/2012/wordml" xmlns:w16cex="http://schemas.microsoft.com/office/word/2018/wordml/cex" xmlns:w16cid="http://schemas.microsoft.com/office/word/2016/wordml/cid" xmlns:w16="http://schemas.microsoft.com/office/word/2018/wordml" xmlns:w16du="http://schemas.microsoft.com/office/word/2023/wordml/word16du" xmlns:w16sdtdh="http://schemas.microsoft.com/office/word/2020/wordml/sdtdatahash" xmlns:w16sdtfl="http://schemas.microsoft.com/office/word/2024/wordml/sdtformatlock" xmlns:w16se="http://schemas.microsoft.com/office/word/2015/wordml/symex" xmlns:wpg="http://schemas.microsoft.com/office/word/2010/wordprocessingGroup" xmlns:wpi="http://schemas.microsoft.com/office/word/2010/wordprocessingInk" xmlns:wne="http://schemas.microsoft.com/office/word/2006/wordml" xmlns:wps="http://schemas.microsoft.com/office/word/2010/wordprocessingShape" mc:Ignorable="w14 w15 w16se w16cid w16 w16cex w16sdtdh w16sdtfl w16du wp14">
   <w:endnote w:type="separator" w:id="-1">
     <w:p>
       <w:r>
@@ -5876,7 +6165,7 @@
 </file>
 
 <file path=word/footer1.xml><?xml version="1.0" encoding="utf-8"?>
-<w:ftr xmlns:wpc="http://schemas.microsoft.com/office/word/2010/wordprocessingCanvas" xmlns:cx="http://schemas.microsoft.com/office/drawing/2014/chartex" xmlns:cx1="http://schemas.microsoft.com/office/drawing/2015/9/8/chartex" xmlns:cx2="http://schemas.microsoft.com/office/drawing/2015/10/21/chartex" xmlns:cx3="http://schemas.microsoft.com/office/drawing/2016/5/9/chartex" xmlns:cx4="http://schemas.microsoft.com/office/drawing/2016/5/10/chartex" xmlns:cx5="http://schemas.microsoft.com/office/drawing/2016/5/11/chartex" xmlns:cx6="http://schemas.microsoft.com/office/drawing/2016/5/12/chartex" xmlns:cx7="http://schemas.microsoft.com/office/drawing/2016/5/13/chartex" xmlns:cx8="http://schemas.microsoft.com/office/drawing/2016/5/14/chartex" xmlns:mc="http://schemas.openxmlformats.org/markup-compatibility/2006" xmlns:aink="http://schemas.microsoft.com/office/drawing/2016/ink" xmlns:am3d="http://schemas.microsoft.com/office/drawing/2017/model3d" xmlns:o="urn:schemas-microsoft-com:office:office" xmlns:r="http://schemas.openxmlformats.org/officeDocument/2006/relationships" xmlns:m="http://schemas.openxmlformats.org/officeDocument/2006/math" xmlns:v="urn:schemas-microsoft-com:vml" xmlns:wp14="http://schemas.microsoft.com/office/word/2010/wordprocessingDrawing" xmlns:wp="http://schemas.openxmlformats.org/drawingml/2006/wordprocessingDrawing" xmlns:w10="urn:schemas-microsoft-com:office:word" xmlns:w="http://schemas.openxmlformats.org/wordprocessingml/2006/main" xmlns:w14="http://schemas.microsoft.com/office/word/2010/wordml" xmlns:w15="http://schemas.microsoft.com/office/word/2012/wordml" xmlns:w16cex="http://schemas.microsoft.com/office/word/2018/wordml/cex" xmlns:w16cid="http://schemas.microsoft.com/office/word/2016/wordml/cid" xmlns:w16="http://schemas.microsoft.com/office/word/2018/wordml" xmlns:w16sdtdh="http://schemas.microsoft.com/office/word/2020/wordml/sdtdatahash" xmlns:w16se="http://schemas.microsoft.com/office/word/2015/wordml/symex" xmlns:wpg="http://schemas.microsoft.com/office/word/2010/wordprocessingGroup" xmlns:wpi="http://schemas.microsoft.com/office/word/2010/wordprocessingInk" xmlns:wne="http://schemas.microsoft.com/office/word/2006/wordml" xmlns:wps="http://schemas.microsoft.com/office/word/2010/wordprocessingShape" mc:Ignorable="w14 w15 w16se w16cid w16 w16cex w16sdtdh wp14">
+<w:ftr xmlns:wpc="http://schemas.microsoft.com/office/word/2010/wordprocessingCanvas" xmlns:cx="http://schemas.microsoft.com/office/drawing/2014/chartex" xmlns:cx1="http://schemas.microsoft.com/office/drawing/2015/9/8/chartex" xmlns:cx2="http://schemas.microsoft.com/office/drawing/2015/10/21/chartex" xmlns:cx3="http://schemas.microsoft.com/office/drawing/2016/5/9/chartex" xmlns:cx4="http://schemas.microsoft.com/office/drawing/2016/5/10/chartex" xmlns:cx5="http://schemas.microsoft.com/office/drawing/2016/5/11/chartex" xmlns:cx6="http://schemas.microsoft.com/office/drawing/2016/5/12/chartex" xmlns:cx7="http://schemas.microsoft.com/office/drawing/2016/5/13/chartex" xmlns:cx8="http://schemas.microsoft.com/office/drawing/2016/5/14/chartex" xmlns:mc="http://schemas.openxmlformats.org/markup-compatibility/2006" xmlns:aink="http://schemas.microsoft.com/office/drawing/2016/ink" xmlns:am3d="http://schemas.microsoft.com/office/drawing/2017/model3d" xmlns:o="urn:schemas-microsoft-com:office:office" xmlns:oel="http://schemas.microsoft.com/office/2019/extlst" xmlns:r="http://schemas.openxmlformats.org/officeDocument/2006/relationships" xmlns:m="http://schemas.openxmlformats.org/officeDocument/2006/math" xmlns:v="urn:schemas-microsoft-com:vml" xmlns:wp14="http://schemas.microsoft.com/office/word/2010/wordprocessingDrawing" xmlns:wp="http://schemas.openxmlformats.org/drawingml/2006/wordprocessingDrawing" xmlns:w10="urn:schemas-microsoft-com:office:word" xmlns:w="http://schemas.openxmlformats.org/wordprocessingml/2006/main" xmlns:w14="http://schemas.microsoft.com/office/word/2010/wordml" xmlns:w15="http://schemas.microsoft.com/office/word/2012/wordml" xmlns:w16cex="http://schemas.microsoft.com/office/word/2018/wordml/cex" xmlns:w16cid="http://schemas.microsoft.com/office/word/2016/wordml/cid" xmlns:w16="http://schemas.microsoft.com/office/word/2018/wordml" xmlns:w16du="http://schemas.microsoft.com/office/word/2023/wordml/word16du" xmlns:w16sdtdh="http://schemas.microsoft.com/office/word/2020/wordml/sdtdatahash" xmlns:w16sdtfl="http://schemas.microsoft.com/office/word/2024/wordml/sdtformatlock" xmlns:w16se="http://schemas.microsoft.com/office/word/2015/wordml/symex" xmlns:wpg="http://schemas.microsoft.com/office/word/2010/wordprocessingGroup" xmlns:wpi="http://schemas.microsoft.com/office/word/2010/wordprocessingInk" xmlns:wne="http://schemas.microsoft.com/office/word/2006/wordml" xmlns:wps="http://schemas.microsoft.com/office/word/2010/wordprocessingShape" mc:Ignorable="w14 w15 w16se w16cid w16 w16cex w16sdtdh w16sdtfl w16du wp14">
   <w:p>
     <w:pPr>
       <w:pStyle w:val="Footer"/>
@@ -5884,6 +6173,7 @@
         <w:u w:val="single"/>
       </w:rPr>
     </w:pPr>
+    <w:proofErr w:type="gramStart"/>
     <w:r>
       <w:rPr>
         <w:u w:val="single"/>
@@ -5896,6 +6186,7 @@
       </w:rPr>
       <w:t>ab  #</w:t>
     </w:r>
+    <w:proofErr w:type="gramEnd"/>
     <w:r>
       <w:rPr>
         <w:u w:val="single"/>
@@ -6016,7 +6307,7 @@
 </file>
 
 <file path=word/footnotes.xml><?xml version="1.0" encoding="utf-8"?>
-<w:footnotes xmlns:wpc="http://schemas.microsoft.com/office/word/2010/wordprocessingCanvas" xmlns:cx="http://schemas.microsoft.com/office/drawing/2014/chartex" xmlns:cx1="http://schemas.microsoft.com/office/drawing/2015/9/8/chartex" xmlns:cx2="http://schemas.microsoft.com/office/drawing/2015/10/21/chartex" xmlns:cx3="http://schemas.microsoft.com/office/drawing/2016/5/9/chartex" xmlns:cx4="http://schemas.microsoft.com/office/drawing/2016/5/10/chartex" xmlns:cx5="http://schemas.microsoft.com/office/drawing/2016/5/11/chartex" xmlns:cx6="http://schemas.microsoft.com/office/drawing/2016/5/12/chartex" xmlns:cx7="http://schemas.microsoft.com/office/drawing/2016/5/13/chartex" xmlns:cx8="http://schemas.microsoft.com/office/drawing/2016/5/14/chartex" xmlns:mc="http://schemas.openxmlformats.org/markup-compatibility/2006" xmlns:aink="http://schemas.microsoft.com/office/drawing/2016/ink" xmlns:am3d="http://schemas.microsoft.com/office/drawing/2017/model3d" xmlns:o="urn:schemas-microsoft-com:office:office" xmlns:r="http://schemas.openxmlformats.org/officeDocument/2006/relationships" xmlns:m="http://schemas.openxmlformats.org/officeDocument/2006/math" xmlns:v="urn:schemas-microsoft-com:vml" xmlns:wp14="http://schemas.microsoft.com/office/word/2010/wordprocessingDrawing" xmlns:wp="http://schemas.openxmlformats.org/drawingml/2006/wordprocessingDrawing" xmlns:w10="urn:schemas-microsoft-com:office:word" xmlns:w="http://schemas.openxmlformats.org/wordprocessingml/2006/main" xmlns:w14="http://schemas.microsoft.com/office/word/2010/wordml" xmlns:w15="http://schemas.microsoft.com/office/word/2012/wordml" xmlns:w16cex="http://schemas.microsoft.com/office/word/2018/wordml/cex" xmlns:w16cid="http://schemas.microsoft.com/office/word/2016/wordml/cid" xmlns:w16="http://schemas.microsoft.com/office/word/2018/wordml" xmlns:w16sdtdh="http://schemas.microsoft.com/office/word/2020/wordml/sdtdatahash" xmlns:w16se="http://schemas.microsoft.com/office/word/2015/wordml/symex" xmlns:wpg="http://schemas.microsoft.com/office/word/2010/wordprocessingGroup" xmlns:wpi="http://schemas.microsoft.com/office/word/2010/wordprocessingInk" xmlns:wne="http://schemas.microsoft.com/office/word/2006/wordml" xmlns:wps="http://schemas.microsoft.com/office/word/2010/wordprocessingShape" mc:Ignorable="w14 w15 w16se w16cid w16 w16cex w16sdtdh wp14">
+<w:footnotes xmlns:wpc="http://schemas.microsoft.com/office/word/2010/wordprocessingCanvas" xmlns:cx="http://schemas.microsoft.com/office/drawing/2014/chartex" xmlns:cx1="http://schemas.microsoft.com/office/drawing/2015/9/8/chartex" xmlns:cx2="http://schemas.microsoft.com/office/drawing/2015/10/21/chartex" xmlns:cx3="http://schemas.microsoft.com/office/drawing/2016/5/9/chartex" xmlns:cx4="http://schemas.microsoft.com/office/drawing/2016/5/10/chartex" xmlns:cx5="http://schemas.microsoft.com/office/drawing/2016/5/11/chartex" xmlns:cx6="http://schemas.microsoft.com/office/drawing/2016/5/12/chartex" xmlns:cx7="http://schemas.microsoft.com/office/drawing/2016/5/13/chartex" xmlns:cx8="http://schemas.microsoft.com/office/drawing/2016/5/14/chartex" xmlns:mc="http://schemas.openxmlformats.org/markup-compatibility/2006" xmlns:aink="http://schemas.microsoft.com/office/drawing/2016/ink" xmlns:am3d="http://schemas.microsoft.com/office/drawing/2017/model3d" xmlns:o="urn:schemas-microsoft-com:office:office" xmlns:oel="http://schemas.microsoft.com/office/2019/extlst" xmlns:r="http://schemas.openxmlformats.org/officeDocument/2006/relationships" xmlns:m="http://schemas.openxmlformats.org/officeDocument/2006/math" xmlns:v="urn:schemas-microsoft-com:vml" xmlns:wp14="http://schemas.microsoft.com/office/word/2010/wordprocessingDrawing" xmlns:wp="http://schemas.openxmlformats.org/drawingml/2006/wordprocessingDrawing" xmlns:w10="urn:schemas-microsoft-com:office:word" xmlns:w="http://schemas.openxmlformats.org/wordprocessingml/2006/main" xmlns:w14="http://schemas.microsoft.com/office/word/2010/wordml" xmlns:w15="http://schemas.microsoft.com/office/word/2012/wordml" xmlns:w16cex="http://schemas.microsoft.com/office/word/2018/wordml/cex" xmlns:w16cid="http://schemas.microsoft.com/office/word/2016/wordml/cid" xmlns:w16="http://schemas.microsoft.com/office/word/2018/wordml" xmlns:w16du="http://schemas.microsoft.com/office/word/2023/wordml/word16du" xmlns:w16sdtdh="http://schemas.microsoft.com/office/word/2020/wordml/sdtdatahash" xmlns:w16sdtfl="http://schemas.microsoft.com/office/word/2024/wordml/sdtformatlock" xmlns:w16se="http://schemas.microsoft.com/office/word/2015/wordml/symex" xmlns:wpg="http://schemas.microsoft.com/office/word/2010/wordprocessingGroup" xmlns:wpi="http://schemas.microsoft.com/office/word/2010/wordprocessingInk" xmlns:wne="http://schemas.microsoft.com/office/word/2006/wordml" xmlns:wps="http://schemas.microsoft.com/office/word/2010/wordprocessingShape" mc:Ignorable="w14 w15 w16se w16cid w16 w16cex w16sdtdh w16sdtfl w16du wp14">
   <w:footnote w:type="separator" w:id="-1">
     <w:p>
       <w:r>
@@ -6035,7 +6326,7 @@
 </file>
 
 <file path=word/header1.xml><?xml version="1.0" encoding="utf-8"?>
-<w:hdr xmlns:wpc="http://schemas.microsoft.com/office/word/2010/wordprocessingCanvas" xmlns:cx="http://schemas.microsoft.com/office/drawing/2014/chartex" xmlns:cx1="http://schemas.microsoft.com/office/drawing/2015/9/8/chartex" xmlns:cx2="http://schemas.microsoft.com/office/drawing/2015/10/21/chartex" xmlns:cx3="http://schemas.microsoft.com/office/drawing/2016/5/9/chartex" xmlns:cx4="http://schemas.microsoft.com/office/drawing/2016/5/10/chartex" xmlns:cx5="http://schemas.microsoft.com/office/drawing/2016/5/11/chartex" xmlns:cx6="http://schemas.microsoft.com/office/drawing/2016/5/12/chartex" xmlns:cx7="http://schemas.microsoft.com/office/drawing/2016/5/13/chartex" xmlns:cx8="http://schemas.microsoft.com/office/drawing/2016/5/14/chartex" xmlns:mc="http://schemas.openxmlformats.org/markup-compatibility/2006" xmlns:aink="http://schemas.microsoft.com/office/drawing/2016/ink" xmlns:am3d="http://schemas.microsoft.com/office/drawing/2017/model3d" xmlns:o="urn:schemas-microsoft-com:office:office" xmlns:r="http://schemas.openxmlformats.org/officeDocument/2006/relationships" xmlns:m="http://schemas.openxmlformats.org/officeDocument/2006/math" xmlns:v="urn:schemas-microsoft-com:vml" xmlns:wp14="http://schemas.microsoft.com/office/word/2010/wordprocessingDrawing" xmlns:wp="http://schemas.openxmlformats.org/drawingml/2006/wordprocessingDrawing" xmlns:w10="urn:schemas-microsoft-com:office:word" xmlns:w="http://schemas.openxmlformats.org/wordprocessingml/2006/main" xmlns:w14="http://schemas.microsoft.com/office/word/2010/wordml" xmlns:w15="http://schemas.microsoft.com/office/word/2012/wordml" xmlns:w16cex="http://schemas.microsoft.com/office/word/2018/wordml/cex" xmlns:w16cid="http://schemas.microsoft.com/office/word/2016/wordml/cid" xmlns:w16="http://schemas.microsoft.com/office/word/2018/wordml" xmlns:w16sdtdh="http://schemas.microsoft.com/office/word/2020/wordml/sdtdatahash" xmlns:w16se="http://schemas.microsoft.com/office/word/2015/wordml/symex" xmlns:wpg="http://schemas.microsoft.com/office/word/2010/wordprocessingGroup" xmlns:wpi="http://schemas.microsoft.com/office/word/2010/wordprocessingInk" xmlns:wne="http://schemas.microsoft.com/office/word/2006/wordml" xmlns:wps="http://schemas.microsoft.com/office/word/2010/wordprocessingShape" mc:Ignorable="w14 w15 w16se w16cid w16 w16cex w16sdtdh wp14">
+<w:hdr xmlns:wpc="http://schemas.microsoft.com/office/word/2010/wordprocessingCanvas" xmlns:cx="http://schemas.microsoft.com/office/drawing/2014/chartex" xmlns:cx1="http://schemas.microsoft.com/office/drawing/2015/9/8/chartex" xmlns:cx2="http://schemas.microsoft.com/office/drawing/2015/10/21/chartex" xmlns:cx3="http://schemas.microsoft.com/office/drawing/2016/5/9/chartex" xmlns:cx4="http://schemas.microsoft.com/office/drawing/2016/5/10/chartex" xmlns:cx5="http://schemas.microsoft.com/office/drawing/2016/5/11/chartex" xmlns:cx6="http://schemas.microsoft.com/office/drawing/2016/5/12/chartex" xmlns:cx7="http://schemas.microsoft.com/office/drawing/2016/5/13/chartex" xmlns:cx8="http://schemas.microsoft.com/office/drawing/2016/5/14/chartex" xmlns:mc="http://schemas.openxmlformats.org/markup-compatibility/2006" xmlns:aink="http://schemas.microsoft.com/office/drawing/2016/ink" xmlns:am3d="http://schemas.microsoft.com/office/drawing/2017/model3d" xmlns:o="urn:schemas-microsoft-com:office:office" xmlns:oel="http://schemas.microsoft.com/office/2019/extlst" xmlns:r="http://schemas.openxmlformats.org/officeDocument/2006/relationships" xmlns:m="http://schemas.openxmlformats.org/officeDocument/2006/math" xmlns:v="urn:schemas-microsoft-com:vml" xmlns:wp14="http://schemas.microsoft.com/office/word/2010/wordprocessingDrawing" xmlns:wp="http://schemas.openxmlformats.org/drawingml/2006/wordprocessingDrawing" xmlns:w10="urn:schemas-microsoft-com:office:word" xmlns:w="http://schemas.openxmlformats.org/wordprocessingml/2006/main" xmlns:w14="http://schemas.microsoft.com/office/word/2010/wordml" xmlns:w15="http://schemas.microsoft.com/office/word/2012/wordml" xmlns:w16cex="http://schemas.microsoft.com/office/word/2018/wordml/cex" xmlns:w16cid="http://schemas.microsoft.com/office/word/2016/wordml/cid" xmlns:w16="http://schemas.microsoft.com/office/word/2018/wordml" xmlns:w16du="http://schemas.microsoft.com/office/word/2023/wordml/word16du" xmlns:w16sdtdh="http://schemas.microsoft.com/office/word/2020/wordml/sdtdatahash" xmlns:w16sdtfl="http://schemas.microsoft.com/office/word/2024/wordml/sdtformatlock" xmlns:w16se="http://schemas.microsoft.com/office/word/2015/wordml/symex" xmlns:wpg="http://schemas.microsoft.com/office/word/2010/wordprocessingGroup" xmlns:wpi="http://schemas.microsoft.com/office/word/2010/wordprocessingInk" xmlns:wne="http://schemas.microsoft.com/office/word/2006/wordml" xmlns:wps="http://schemas.microsoft.com/office/word/2010/wordprocessingShape" mc:Ignorable="w14 w15 w16se w16cid w16 w16cex w16sdtdh w16sdtfl w16du wp14">
   <w:p>
     <w:pPr>
       <w:pStyle w:val="Header"/>
@@ -6107,7 +6398,7 @@
 </file>
 
 <file path=word/numbering.xml><?xml version="1.0" encoding="utf-8"?>
-<w:numbering xmlns:wpc="http://schemas.microsoft.com/office/word/2010/wordprocessingCanvas" xmlns:cx="http://schemas.microsoft.com/office/drawing/2014/chartex" xmlns:cx1="http://schemas.microsoft.com/office/drawing/2015/9/8/chartex" xmlns:cx2="http://schemas.microsoft.com/office/drawing/2015/10/21/chartex" xmlns:cx3="http://schemas.microsoft.com/office/drawing/2016/5/9/chartex" xmlns:cx4="http://schemas.microsoft.com/office/drawing/2016/5/10/chartex" xmlns:cx5="http://schemas.microsoft.com/office/drawing/2016/5/11/chartex" xmlns:cx6="http://schemas.microsoft.com/office/drawing/2016/5/12/chartex" xmlns:cx7="http://schemas.microsoft.com/office/drawing/2016/5/13/chartex" xmlns:cx8="http://schemas.microsoft.com/office/drawing/2016/5/14/chartex" xmlns:mc="http://schemas.openxmlformats.org/markup-compatibility/2006" xmlns:aink="http://schemas.microsoft.com/office/drawing/2016/ink" xmlns:am3d="http://schemas.microsoft.com/office/drawing/2017/model3d" xmlns:o="urn:schemas-microsoft-com:office:office" xmlns:r="http://schemas.openxmlformats.org/officeDocument/2006/relationships" xmlns:m="http://schemas.openxmlformats.org/officeDocument/2006/math" xmlns:v="urn:schemas-microsoft-com:vml" xmlns:wp14="http://schemas.microsoft.com/office/word/2010/wordprocessingDrawing" xmlns:wp="http://schemas.openxmlformats.org/drawingml/2006/wordprocessingDrawing" xmlns:w10="urn:schemas-microsoft-com:office:word" xmlns:w="http://schemas.openxmlformats.org/wordprocessingml/2006/main" xmlns:w14="http://schemas.microsoft.com/office/word/2010/wordml" xmlns:w15="http://schemas.microsoft.com/office/word/2012/wordml" xmlns:w16cex="http://schemas.microsoft.com/office/word/2018/wordml/cex" xmlns:w16cid="http://schemas.microsoft.com/office/word/2016/wordml/cid" xmlns:w16="http://schemas.microsoft.com/office/word/2018/wordml" xmlns:w16sdtdh="http://schemas.microsoft.com/office/word/2020/wordml/sdtdatahash" xmlns:w16se="http://schemas.microsoft.com/office/word/2015/wordml/symex" xmlns:wpg="http://schemas.microsoft.com/office/word/2010/wordprocessingGroup" xmlns:wpi="http://schemas.microsoft.com/office/word/2010/wordprocessingInk" xmlns:wne="http://schemas.microsoft.com/office/word/2006/wordml" xmlns:wps="http://schemas.microsoft.com/office/word/2010/wordprocessingShape" mc:Ignorable="w14 w15 w16se w16cid w16 w16cex w16sdtdh wp14">
+<w:numbering xmlns:wpc="http://schemas.microsoft.com/office/word/2010/wordprocessingCanvas" xmlns:cx="http://schemas.microsoft.com/office/drawing/2014/chartex" xmlns:cx1="http://schemas.microsoft.com/office/drawing/2015/9/8/chartex" xmlns:cx2="http://schemas.microsoft.com/office/drawing/2015/10/21/chartex" xmlns:cx3="http://schemas.microsoft.com/office/drawing/2016/5/9/chartex" xmlns:cx4="http://schemas.microsoft.com/office/drawing/2016/5/10/chartex" xmlns:cx5="http://schemas.microsoft.com/office/drawing/2016/5/11/chartex" xmlns:cx6="http://schemas.microsoft.com/office/drawing/2016/5/12/chartex" xmlns:cx7="http://schemas.microsoft.com/office/drawing/2016/5/13/chartex" xmlns:cx8="http://schemas.microsoft.com/office/drawing/2016/5/14/chartex" xmlns:mc="http://schemas.openxmlformats.org/markup-compatibility/2006" xmlns:aink="http://schemas.microsoft.com/office/drawing/2016/ink" xmlns:am3d="http://schemas.microsoft.com/office/drawing/2017/model3d" xmlns:o="urn:schemas-microsoft-com:office:office" xmlns:oel="http://schemas.microsoft.com/office/2019/extlst" xmlns:r="http://schemas.openxmlformats.org/officeDocument/2006/relationships" xmlns:m="http://schemas.openxmlformats.org/officeDocument/2006/math" xmlns:v="urn:schemas-microsoft-com:vml" xmlns:wp14="http://schemas.microsoft.com/office/word/2010/wordprocessingDrawing" xmlns:wp="http://schemas.openxmlformats.org/drawingml/2006/wordprocessingDrawing" xmlns:w10="urn:schemas-microsoft-com:office:word" xmlns:w="http://schemas.openxmlformats.org/wordprocessingml/2006/main" xmlns:w14="http://schemas.microsoft.com/office/word/2010/wordml" xmlns:w15="http://schemas.microsoft.com/office/word/2012/wordml" xmlns:w16cex="http://schemas.microsoft.com/office/word/2018/wordml/cex" xmlns:w16cid="http://schemas.microsoft.com/office/word/2016/wordml/cid" xmlns:w16="http://schemas.microsoft.com/office/word/2018/wordml" xmlns:w16du="http://schemas.microsoft.com/office/word/2023/wordml/word16du" xmlns:w16sdtdh="http://schemas.microsoft.com/office/word/2020/wordml/sdtdatahash" xmlns:w16sdtfl="http://schemas.microsoft.com/office/word/2024/wordml/sdtformatlock" xmlns:w16se="http://schemas.microsoft.com/office/word/2015/wordml/symex" xmlns:wpg="http://schemas.microsoft.com/office/word/2010/wordprocessingGroup" xmlns:wpi="http://schemas.microsoft.com/office/word/2010/wordprocessingInk" xmlns:wne="http://schemas.microsoft.com/office/word/2006/wordml" xmlns:wps="http://schemas.microsoft.com/office/word/2010/wordprocessingShape" mc:Ignorable="w14 w15 w16se w16cid w16 w16cex w16sdtdh w16sdtfl w16du wp14">
   <w:abstractNum w:abstractNumId="0" w15:restartNumberingAfterBreak="0">
     <w:nsid w:val="FFFFFFFE"/>
     <w:multiLevelType w:val="singleLevel"/>
@@ -9038,7 +9329,7 @@
       </w:rPr>
     </w:lvl>
   </w:abstractNum>
-  <w:num w:numId="1">
+  <w:num w:numId="1" w16cid:durableId="879438819">
     <w:abstractNumId w:val="0"/>
     <w:lvlOverride w:ilvl="0">
       <w:lvl w:ilvl="0">
@@ -9056,74 +9347,74 @@
       </w:lvl>
     </w:lvlOverride>
   </w:num>
-  <w:num w:numId="2">
+  <w:num w:numId="2" w16cid:durableId="249192909">
     <w:abstractNumId w:val="5"/>
   </w:num>
-  <w:num w:numId="3">
+  <w:num w:numId="3" w16cid:durableId="681665241">
     <w:abstractNumId w:val="7"/>
   </w:num>
-  <w:num w:numId="4">
+  <w:num w:numId="4" w16cid:durableId="2068994188">
     <w:abstractNumId w:val="14"/>
   </w:num>
-  <w:num w:numId="5">
+  <w:num w:numId="5" w16cid:durableId="963460078">
     <w:abstractNumId w:val="10"/>
   </w:num>
-  <w:num w:numId="6">
+  <w:num w:numId="6" w16cid:durableId="317922278">
     <w:abstractNumId w:val="11"/>
   </w:num>
-  <w:num w:numId="7">
+  <w:num w:numId="7" w16cid:durableId="1669552212">
     <w:abstractNumId w:val="6"/>
   </w:num>
-  <w:num w:numId="8">
+  <w:num w:numId="8" w16cid:durableId="1183937667">
     <w:abstractNumId w:val="19"/>
   </w:num>
-  <w:num w:numId="9">
+  <w:num w:numId="9" w16cid:durableId="1263295538">
     <w:abstractNumId w:val="1"/>
   </w:num>
-  <w:num w:numId="10">
+  <w:num w:numId="10" w16cid:durableId="480274654">
     <w:abstractNumId w:val="21"/>
   </w:num>
-  <w:num w:numId="11">
+  <w:num w:numId="11" w16cid:durableId="1618487232">
     <w:abstractNumId w:val="15"/>
   </w:num>
-  <w:num w:numId="12">
+  <w:num w:numId="12" w16cid:durableId="161969157">
     <w:abstractNumId w:val="3"/>
   </w:num>
-  <w:num w:numId="13">
+  <w:num w:numId="13" w16cid:durableId="1437015874">
     <w:abstractNumId w:val="18"/>
   </w:num>
-  <w:num w:numId="14">
+  <w:num w:numId="14" w16cid:durableId="684281917">
     <w:abstractNumId w:val="8"/>
   </w:num>
-  <w:num w:numId="15">
+  <w:num w:numId="15" w16cid:durableId="53704307">
     <w:abstractNumId w:val="4"/>
   </w:num>
-  <w:num w:numId="16">
+  <w:num w:numId="16" w16cid:durableId="1612711918">
     <w:abstractNumId w:val="12"/>
   </w:num>
-  <w:num w:numId="17">
+  <w:num w:numId="17" w16cid:durableId="1588004784">
     <w:abstractNumId w:val="20"/>
   </w:num>
-  <w:num w:numId="18">
+  <w:num w:numId="18" w16cid:durableId="1114324679">
     <w:abstractNumId w:val="13"/>
   </w:num>
-  <w:num w:numId="19">
+  <w:num w:numId="19" w16cid:durableId="1379164825">
     <w:abstractNumId w:val="17"/>
   </w:num>
-  <w:num w:numId="20">
+  <w:num w:numId="20" w16cid:durableId="225649637">
     <w:abstractNumId w:val="9"/>
   </w:num>
-  <w:num w:numId="21">
+  <w:num w:numId="21" w16cid:durableId="1314290196">
     <w:abstractNumId w:val="2"/>
   </w:num>
-  <w:num w:numId="22">
+  <w:num w:numId="22" w16cid:durableId="1063604805">
     <w:abstractNumId w:val="16"/>
   </w:num>
 </w:numbering>
 </file>
 
 <file path=word/styles.xml><?xml version="1.0" encoding="utf-8"?>
-<w:styles xmlns:mc="http://schemas.openxmlformats.org/markup-compatibility/2006" xmlns:r="http://schemas.openxmlformats.org/officeDocument/2006/relationships" xmlns:w="http://schemas.openxmlformats.org/wordprocessingml/2006/main" xmlns:w14="http://schemas.microsoft.com/office/word/2010/wordml" xmlns:w15="http://schemas.microsoft.com/office/word/2012/wordml" xmlns:w16cex="http://schemas.microsoft.com/office/word/2018/wordml/cex" xmlns:w16cid="http://schemas.microsoft.com/office/word/2016/wordml/cid" xmlns:w16="http://schemas.microsoft.com/office/word/2018/wordml" xmlns:w16sdtdh="http://schemas.microsoft.com/office/word/2020/wordml/sdtdatahash" xmlns:w16se="http://schemas.microsoft.com/office/word/2015/wordml/symex" mc:Ignorable="w14 w15 w16se w16cid w16 w16cex w16sdtdh">
+<w:styles xmlns:mc="http://schemas.openxmlformats.org/markup-compatibility/2006" xmlns:r="http://schemas.openxmlformats.org/officeDocument/2006/relationships" xmlns:w="http://schemas.openxmlformats.org/wordprocessingml/2006/main" xmlns:w14="http://schemas.microsoft.com/office/word/2010/wordml" xmlns:w15="http://schemas.microsoft.com/office/word/2012/wordml" xmlns:w16cex="http://schemas.microsoft.com/office/word/2018/wordml/cex" xmlns:w16cid="http://schemas.microsoft.com/office/word/2016/wordml/cid" xmlns:w16="http://schemas.microsoft.com/office/word/2018/wordml" xmlns:w16du="http://schemas.microsoft.com/office/word/2023/wordml/word16du" xmlns:w16sdtdh="http://schemas.microsoft.com/office/word/2020/wordml/sdtdatahash" xmlns:w16sdtfl="http://schemas.microsoft.com/office/word/2024/wordml/sdtformatlock" xmlns:w16se="http://schemas.microsoft.com/office/word/2015/wordml/symex" mc:Ignorable="w14 w15 w16se w16cid w16 w16cex w16sdtdh w16sdtfl w16du">
   <w:docDefaults>
     <w:rPrDefault>
       <w:rPr>

</xml_diff>